<commit_message>
a git commit aa
</commit_message>
<xml_diff>
--- a/LipidMatch_Manual.docx
+++ b/LipidMatch_Manual.docx
@@ -35,7 +35,13 @@
         <w:t xml:space="preserve">M. </w:t>
       </w:r>
       <w:r>
-        <w:t xml:space="preserve">Kroeger, and Candice </w:t>
+        <w:t xml:space="preserve">Kroeger, </w:t>
+      </w:r>
+      <w:r>
+        <w:t xml:space="preserve">Mike Napolitano, </w:t>
+      </w:r>
+      <w:r>
+        <w:t xml:space="preserve">and Candice </w:t>
       </w:r>
       <w:r>
         <w:t xml:space="preserve">Z. </w:t>
@@ -234,6 +240,360 @@
     </w:p>
     <w:p>
       <w:pPr>
+        <w:rPr>
+          <w:rFonts w:cstheme="minorHAnsi"/>
+          <w:u w:val="single"/>
+        </w:rPr>
+      </w:pPr>
+      <w:r>
+        <w:rPr>
+          <w:rFonts w:cstheme="minorHAnsi"/>
+          <w:u w:val="single"/>
+        </w:rPr>
+        <w:t>Step 1b: Replace R packages with ones which come with LipidMatch:</w:t>
+      </w:r>
+    </w:p>
+    <w:p>
+      <w:pPr>
+        <w:pStyle w:val="ListParagraph"/>
+        <w:numPr>
+          <w:ilvl w:val="0"/>
+          <w:numId w:val="4"/>
+        </w:numPr>
+        <w:shd w:val="clear" w:color="auto" w:fill="FFFFFF"/>
+        <w:rPr>
+          <w:rFonts w:cstheme="minorHAnsi"/>
+          <w:color w:val="222222"/>
+        </w:rPr>
+      </w:pPr>
+      <w:r>
+        <w:rPr>
+          <w:rFonts w:cstheme="minorHAnsi"/>
+          <w:color w:val="222222"/>
+        </w:rPr>
+        <w:t>Either manually navigate to the folder that contains the </w:t>
+      </w:r>
+      <w:r>
+        <w:rPr>
+          <w:rStyle w:val="il"/>
+          <w:rFonts w:cstheme="minorHAnsi"/>
+          <w:color w:val="222222"/>
+        </w:rPr>
+        <w:t>packages</w:t>
+      </w:r>
+      <w:r>
+        <w:rPr>
+          <w:rFonts w:cstheme="minorHAnsi"/>
+          <w:color w:val="222222"/>
+        </w:rPr>
+        <w:t> for </w:t>
+      </w:r>
+      <w:r>
+        <w:rPr>
+          <w:rStyle w:val="il"/>
+          <w:rFonts w:cstheme="minorHAnsi"/>
+          <w:color w:val="222222"/>
+        </w:rPr>
+        <w:t>R</w:t>
+      </w:r>
+      <w:r>
+        <w:rPr>
+          <w:rFonts w:cstheme="minorHAnsi"/>
+          <w:color w:val="222222"/>
+        </w:rPr>
+        <w:t> 3.3.X (</w:t>
+      </w:r>
+      <w:r>
+        <w:rPr>
+          <w:rFonts w:cstheme="minorHAnsi"/>
+          <w:b/>
+          <w:bCs/>
+          <w:color w:val="222222"/>
+        </w:rPr>
+        <w:t>C:\Users\Your.Name.Here\Documents\</w:t>
+      </w:r>
+      <w:r>
+        <w:rPr>
+          <w:rStyle w:val="il"/>
+          <w:rFonts w:cstheme="minorHAnsi"/>
+          <w:b/>
+          <w:bCs/>
+          <w:color w:val="222222"/>
+        </w:rPr>
+        <w:t>R</w:t>
+      </w:r>
+      <w:r>
+        <w:rPr>
+          <w:rFonts w:cstheme="minorHAnsi"/>
+          <w:b/>
+          <w:bCs/>
+          <w:color w:val="222222"/>
+        </w:rPr>
+        <w:t>\win-library\3.3</w:t>
+      </w:r>
+      <w:r>
+        <w:rPr>
+          <w:rFonts w:cstheme="minorHAnsi"/>
+          <w:color w:val="222222"/>
+        </w:rPr>
+        <w:t>) or run the "Remove All Installed Rackages.</w:t>
+      </w:r>
+      <w:r>
+        <w:rPr>
+          <w:rStyle w:val="il"/>
+          <w:rFonts w:cstheme="minorHAnsi"/>
+          <w:color w:val="222222"/>
+        </w:rPr>
+        <w:t>R</w:t>
+      </w:r>
+      <w:r>
+        <w:rPr>
+          <w:rFonts w:cstheme="minorHAnsi"/>
+          <w:color w:val="222222"/>
+        </w:rPr>
+        <w:t>" script (</w:t>
+      </w:r>
+      <w:r>
+        <w:rPr>
+          <w:rFonts w:cstheme="minorHAnsi"/>
+          <w:color w:val="222222"/>
+        </w:rPr>
+        <w:t>in athe additional_tools folder</w:t>
+      </w:r>
+      <w:r>
+        <w:rPr>
+          <w:rFonts w:cstheme="minorHAnsi"/>
+          <w:color w:val="222222"/>
+        </w:rPr>
+        <w:t>).  If you have multiple versions of </w:t>
+      </w:r>
+      <w:r>
+        <w:rPr>
+          <w:rStyle w:val="il"/>
+          <w:rFonts w:cstheme="minorHAnsi"/>
+          <w:color w:val="222222"/>
+        </w:rPr>
+        <w:t>R</w:t>
+      </w:r>
+      <w:r>
+        <w:rPr>
+          <w:rFonts w:cstheme="minorHAnsi"/>
+          <w:color w:val="222222"/>
+        </w:rPr>
+        <w:t> installed, then the script will delete the </w:t>
+      </w:r>
+      <w:r>
+        <w:rPr>
+          <w:rStyle w:val="il"/>
+          <w:rFonts w:cstheme="minorHAnsi"/>
+          <w:color w:val="222222"/>
+        </w:rPr>
+        <w:t>packages</w:t>
+      </w:r>
+      <w:r>
+        <w:rPr>
+          <w:rFonts w:cstheme="minorHAnsi"/>
+          <w:color w:val="222222"/>
+        </w:rPr>
+        <w:t> for only the version from which the script was executed.</w:t>
+      </w:r>
+    </w:p>
+    <w:p>
+      <w:pPr>
+        <w:pStyle w:val="ListParagraph"/>
+        <w:numPr>
+          <w:ilvl w:val="0"/>
+          <w:numId w:val="4"/>
+        </w:numPr>
+        <w:rPr>
+          <w:rFonts w:cstheme="minorHAnsi"/>
+        </w:rPr>
+      </w:pPr>
+      <w:r>
+        <w:rPr>
+          <w:rFonts w:cstheme="minorHAnsi"/>
+          <w:color w:val="222222"/>
+          <w:shd w:val="clear" w:color="auto" w:fill="FFFFFF"/>
+        </w:rPr>
+        <w:t xml:space="preserve">Navigate to the folder in </w:t>
+      </w:r>
+      <w:r>
+        <w:rPr>
+          <w:rFonts w:cstheme="minorHAnsi"/>
+          <w:color w:val="222222"/>
+          <w:shd w:val="clear" w:color="auto" w:fill="FFFFFF"/>
+        </w:rPr>
+        <w:t>the step above</w:t>
+      </w:r>
+      <w:r>
+        <w:rPr>
+          <w:rFonts w:cstheme="minorHAnsi"/>
+          <w:color w:val="222222"/>
+          <w:shd w:val="clear" w:color="auto" w:fill="FFFFFF"/>
+        </w:rPr>
+        <w:t xml:space="preserve"> (bold text) and into it copy the 19 folders (</w:t>
+      </w:r>
+      <w:r>
+        <w:rPr>
+          <w:rStyle w:val="il"/>
+          <w:rFonts w:cstheme="minorHAnsi"/>
+          <w:color w:val="222222"/>
+          <w:shd w:val="clear" w:color="auto" w:fill="FFFFFF"/>
+        </w:rPr>
+        <w:t>packages</w:t>
+      </w:r>
+      <w:r>
+        <w:rPr>
+          <w:rFonts w:cstheme="minorHAnsi"/>
+          <w:color w:val="222222"/>
+          <w:shd w:val="clear" w:color="auto" w:fill="FFFFFF"/>
+        </w:rPr>
+        <w:t xml:space="preserve">) (60 MB), which are included in </w:t>
+      </w:r>
+      <w:r>
+        <w:rPr>
+          <w:rFonts w:cstheme="minorHAnsi"/>
+          <w:color w:val="222222"/>
+          <w:shd w:val="clear" w:color="auto" w:fill="FFFFFF"/>
+        </w:rPr>
+        <w:t>the LipidMatch distribution as: "</w:t>
+      </w:r>
+      <w:r>
+        <w:rPr>
+          <w:rFonts w:cstheme="minorHAnsi"/>
+          <w:color w:val="222222"/>
+          <w:shd w:val="clear" w:color="auto" w:fill="FFFFFF"/>
+        </w:rPr>
+        <w:t>R_Packages</w:t>
+      </w:r>
+      <w:r>
+        <w:rPr>
+          <w:rFonts w:cstheme="minorHAnsi"/>
+          <w:color w:val="222222"/>
+          <w:shd w:val="clear" w:color="auto" w:fill="FFFFFF"/>
+        </w:rPr>
+        <w:t>"</w:t>
+      </w:r>
+    </w:p>
+    <w:p>
+      <w:pPr>
+        <w:pStyle w:val="ListParagraph"/>
+        <w:numPr>
+          <w:ilvl w:val="0"/>
+          <w:numId w:val="4"/>
+        </w:numPr>
+        <w:shd w:val="clear" w:color="auto" w:fill="FFFFFF"/>
+        <w:rPr>
+          <w:rFonts w:cstheme="minorHAnsi"/>
+          <w:color w:val="222222"/>
+        </w:rPr>
+      </w:pPr>
+      <w:r>
+        <w:rPr>
+          <w:rFonts w:cstheme="minorHAnsi"/>
+          <w:color w:val="222222"/>
+        </w:rPr>
+        <w:t>Restart </w:t>
+      </w:r>
+      <w:r>
+        <w:rPr>
+          <w:rStyle w:val="il"/>
+          <w:rFonts w:cstheme="minorHAnsi"/>
+          <w:color w:val="222222"/>
+        </w:rPr>
+        <w:t>R</w:t>
+      </w:r>
+      <w:r>
+        <w:rPr>
+          <w:rFonts w:cstheme="minorHAnsi"/>
+          <w:color w:val="222222"/>
+        </w:rPr>
+        <w:t> 3.3.3</w:t>
+      </w:r>
+    </w:p>
+    <w:p>
+      <w:pPr>
+        <w:pStyle w:val="ListParagraph"/>
+        <w:numPr>
+          <w:ilvl w:val="0"/>
+          <w:numId w:val="4"/>
+        </w:numPr>
+        <w:shd w:val="clear" w:color="auto" w:fill="FFFFFF"/>
+        <w:rPr>
+          <w:rFonts w:cstheme="minorHAnsi"/>
+          <w:color w:val="222222"/>
+        </w:rPr>
+      </w:pPr>
+      <w:r>
+        <w:rPr>
+          <w:rFonts w:cstheme="minorHAnsi"/>
+          <w:color w:val="222222"/>
+        </w:rPr>
+        <w:t>Never update either </w:t>
+      </w:r>
+      <w:r>
+        <w:rPr>
+          <w:rStyle w:val="il"/>
+          <w:rFonts w:cstheme="minorHAnsi"/>
+          <w:color w:val="222222"/>
+        </w:rPr>
+        <w:t>R</w:t>
+      </w:r>
+      <w:r>
+        <w:rPr>
+          <w:rFonts w:cstheme="minorHAnsi"/>
+          <w:color w:val="222222"/>
+        </w:rPr>
+        <w:t> or the </w:t>
+      </w:r>
+      <w:r>
+        <w:rPr>
+          <w:rStyle w:val="il"/>
+          <w:rFonts w:cstheme="minorHAnsi"/>
+          <w:color w:val="222222"/>
+        </w:rPr>
+        <w:t>packages</w:t>
+      </w:r>
+      <w:r>
+        <w:rPr>
+          <w:rFonts w:cstheme="minorHAnsi"/>
+          <w:color w:val="222222"/>
+        </w:rPr>
+        <w:t> of the </w:t>
+      </w:r>
+      <w:r>
+        <w:rPr>
+          <w:rStyle w:val="il"/>
+          <w:rFonts w:cstheme="minorHAnsi"/>
+          <w:color w:val="222222"/>
+        </w:rPr>
+        <w:t>R</w:t>
+      </w:r>
+      <w:r>
+        <w:rPr>
+          <w:rFonts w:cstheme="minorHAnsi"/>
+          <w:color w:val="222222"/>
+        </w:rPr>
+        <w:t> installation reserved for </w:t>
+      </w:r>
+      <w:r>
+        <w:rPr>
+          <w:rStyle w:val="il"/>
+          <w:rFonts w:cstheme="minorHAnsi"/>
+          <w:color w:val="222222"/>
+        </w:rPr>
+        <w:t>LipidMatch</w:t>
+      </w:r>
+      <w:r>
+        <w:rPr>
+          <w:rFonts w:cstheme="minorHAnsi"/>
+          <w:color w:val="222222"/>
+        </w:rPr>
+        <w:t>.</w:t>
+      </w:r>
+    </w:p>
+    <w:p>
+      <w:pPr>
         <w:pStyle w:val="NoSpacing"/>
         <w:ind w:left="720"/>
         <w:rPr>
@@ -258,16 +618,8 @@
         <w:rPr>
           <w:u w:val="single"/>
         </w:rPr>
-        <w:t xml:space="preserve"> using </w:t>
-      </w:r>
-      <w:proofErr w:type="spellStart"/>
-      <w:r>
-        <w:rPr>
-          <w:u w:val="single"/>
-        </w:rPr>
-        <w:t>MSconvert</w:t>
-      </w:r>
-      <w:proofErr w:type="spellEnd"/>
+        <w:t xml:space="preserve"> using MSconvert</w:t>
+      </w:r>
     </w:p>
     <w:p>
       <w:pPr>
@@ -307,99 +659,161 @@
         <w:rPr>
           <w:i/>
         </w:rPr>
-        <w:t xml:space="preserve"> file conversion parameters and methods differ. Note that LipidMatch has only been tested using </w:t>
-      </w:r>
-      <w:proofErr w:type="spellStart"/>
+        <w:t xml:space="preserve"> file conversion parameters and methods differ. Note that LipidMatch has only been tested using Thermo .raw files and Agilent .d files. </w:t>
+      </w:r>
       <w:r>
         <w:rPr>
           <w:i/>
         </w:rPr>
-        <w:t>Thermo</w:t>
-      </w:r>
-      <w:proofErr w:type="spellEnd"/>
+        <w:t>Currently LipidMatch does not work for Waters .raw files. An alternative method for file conversion can be found in the troubleshooting document. This alternative is necessary for certain Agilent .d files</w:t>
+      </w:r>
       <w:r>
         <w:rPr>
           <w:i/>
         </w:rPr>
-        <w:t xml:space="preserve"> .raw files and Agilent .d files. </w:t>
+        <w:t xml:space="preserve"> to </w:t>
       </w:r>
       <w:r>
         <w:rPr>
           <w:i/>
         </w:rPr>
-        <w:t>Currently LipidMatch does not work for Waters .raw files. An alternative method for file conversion can be found in the troubleshooting document. This alternative is necessary for certain Agilent .d files</w:t>
+        <w:t>prevent</w:t>
       </w:r>
       <w:r>
         <w:rPr>
           <w:i/>
         </w:rPr>
-        <w:t xml:space="preserve"> to </w:t>
+        <w:t xml:space="preserve"> an error</w:t>
       </w:r>
       <w:r>
         <w:rPr>
           <w:i/>
         </w:rPr>
-        <w:t>prevent</w:t>
-      </w:r>
-      <w:r>
+        <w:t xml:space="preserve">. </w:t>
+      </w:r>
+    </w:p>
+    <w:p>
+      <w:pPr>
+        <w:pStyle w:val="NoSpacing"/>
+        <w:rPr>
+          <w:u w:val="single"/>
+        </w:rPr>
+      </w:pPr>
+    </w:p>
+    <w:p>
+      <w:pPr>
+        <w:pStyle w:val="NoSpacing"/>
+        <w:rPr>
+          <w:u w:val="single"/>
+        </w:rPr>
+      </w:pPr>
+      <w:r>
+        <w:rPr>
+          <w:u w:val="single"/>
+        </w:rPr>
+        <w:t>File Conversion in MS</w:t>
+      </w:r>
+      <w:r>
+        <w:rPr>
+          <w:u w:val="single"/>
+        </w:rPr>
+        <w:t>Convert</w:t>
+      </w:r>
+      <w:r>
+        <w:rPr>
+          <w:u w:val="single"/>
+        </w:rPr>
+        <w:t xml:space="preserve"> (Thermo Parameters)</w:t>
+      </w:r>
+    </w:p>
+    <w:p>
+      <w:pPr>
+        <w:pStyle w:val="NoSpacing"/>
+        <w:numPr>
+          <w:ilvl w:val="0"/>
+          <w:numId w:val="1"/>
+        </w:numPr>
+      </w:pPr>
+      <w:r>
+        <w:t>MS2 for R script</w:t>
+      </w:r>
+    </w:p>
+    <w:p>
+      <w:pPr>
+        <w:pStyle w:val="ListParagraph"/>
+        <w:numPr>
+          <w:ilvl w:val="1"/>
+          <w:numId w:val="1"/>
+        </w:numPr>
+      </w:pPr>
+      <w:r>
+        <w:t>Upload .raw</w:t>
+      </w:r>
+    </w:p>
+    <w:p>
+      <w:pPr>
+        <w:pStyle w:val="ListParagraph"/>
+        <w:numPr>
+          <w:ilvl w:val="1"/>
+          <w:numId w:val="1"/>
+        </w:numPr>
+      </w:pPr>
+      <w:r>
+        <w:t>Peak Picking: Level: 2-2</w:t>
+      </w:r>
+    </w:p>
+    <w:p>
+      <w:pPr>
+        <w:pStyle w:val="NoSpacing"/>
+        <w:numPr>
+          <w:ilvl w:val="1"/>
+          <w:numId w:val="1"/>
+        </w:numPr>
+      </w:pPr>
+      <w:r>
+        <w:t>threshold: absolute .0001 most intense</w:t>
+      </w:r>
+    </w:p>
+    <w:p>
+      <w:pPr>
+        <w:pStyle w:val="NoSpacing"/>
+        <w:numPr>
+          <w:ilvl w:val="1"/>
+          <w:numId w:val="1"/>
+        </w:numPr>
+      </w:pPr>
+      <w:r>
+        <w:t>msLevel: 2-2</w:t>
+      </w:r>
+    </w:p>
+    <w:p>
+      <w:pPr>
+        <w:pStyle w:val="ListParagraph"/>
+        <w:numPr>
+          <w:ilvl w:val="1"/>
+          <w:numId w:val="1"/>
+        </w:numPr>
+      </w:pPr>
+      <w:r>
+        <w:t>Output: MS2</w:t>
+      </w:r>
+    </w:p>
+    <w:p>
+      <w:pPr>
+        <w:pStyle w:val="ListParagraph"/>
+        <w:numPr>
+          <w:ilvl w:val="1"/>
+          <w:numId w:val="1"/>
+        </w:numPr>
         <w:rPr>
           <w:i/>
         </w:rPr>
-        <w:t xml:space="preserve"> an error</w:t>
-      </w:r>
+      </w:pPr>
       <w:r>
         <w:rPr>
           <w:i/>
         </w:rPr>
-        <w:t xml:space="preserve">. </w:t>
-      </w:r>
-    </w:p>
-    <w:p>
-      <w:pPr>
-        <w:pStyle w:val="NoSpacing"/>
-        <w:rPr>
-          <w:u w:val="single"/>
-        </w:rPr>
-      </w:pPr>
-    </w:p>
-    <w:p>
-      <w:pPr>
-        <w:pStyle w:val="NoSpacing"/>
-        <w:rPr>
-          <w:u w:val="single"/>
-        </w:rPr>
-      </w:pPr>
-      <w:r>
-        <w:rPr>
-          <w:u w:val="single"/>
-        </w:rPr>
-        <w:t>File Conversion in MS</w:t>
-      </w:r>
-      <w:r>
-        <w:rPr>
-          <w:u w:val="single"/>
-        </w:rPr>
-        <w:t>Convert</w:t>
-      </w:r>
-      <w:r>
-        <w:rPr>
-          <w:u w:val="single"/>
-        </w:rPr>
-        <w:t xml:space="preserve"> (</w:t>
-      </w:r>
-      <w:proofErr w:type="spellStart"/>
-      <w:r>
-        <w:rPr>
-          <w:u w:val="single"/>
-        </w:rPr>
-        <w:t>Thermo</w:t>
-      </w:r>
-      <w:proofErr w:type="spellEnd"/>
-      <w:r>
-        <w:rPr>
-          <w:u w:val="single"/>
-        </w:rPr>
-        <w:t xml:space="preserve"> Parameters)</w:t>
+        <w:t>Put all MS2 files in one folder along with the inclusion lists</w:t>
       </w:r>
     </w:p>
     <w:p>
@@ -409,9 +823,66 @@
           <w:ilvl w:val="0"/>
           <w:numId w:val="1"/>
         </w:numPr>
-      </w:pPr>
-      <w:r>
-        <w:t>MS2 for R script</w:t>
+        <w:rPr>
+          <w:i/>
+        </w:rPr>
+      </w:pPr>
+      <w:r>
+        <w:t xml:space="preserve">mzXML for mzMINE or XCMS </w:t>
+      </w:r>
+      <w:r>
+        <w:rPr>
+          <w:i/>
+        </w:rPr>
+        <w:t>[or you can use any other alignment software]</w:t>
+      </w:r>
+    </w:p>
+    <w:p>
+      <w:pPr>
+        <w:pStyle w:val="NoSpacing"/>
+        <w:numPr>
+          <w:ilvl w:val="1"/>
+          <w:numId w:val="1"/>
+        </w:numPr>
+      </w:pPr>
+      <w:r>
+        <w:t>Upload .raw</w:t>
+      </w:r>
+    </w:p>
+    <w:p>
+      <w:pPr>
+        <w:pStyle w:val="NoSpacing"/>
+        <w:numPr>
+          <w:ilvl w:val="1"/>
+          <w:numId w:val="1"/>
+        </w:numPr>
+      </w:pPr>
+      <w:r>
+        <w:t>Peak Picking: Level 1-1</w:t>
+      </w:r>
+    </w:p>
+    <w:p>
+      <w:pPr>
+        <w:pStyle w:val="NoSpacing"/>
+        <w:numPr>
+          <w:ilvl w:val="1"/>
+          <w:numId w:val="1"/>
+        </w:numPr>
+      </w:pPr>
+      <w:r>
+        <w:t>msLevel: 1-1</w:t>
+      </w:r>
+    </w:p>
+    <w:p>
+      <w:pPr>
+        <w:pStyle w:val="NoSpacing"/>
+        <w:numPr>
+          <w:ilvl w:val="1"/>
+          <w:numId w:val="1"/>
+        </w:numPr>
+      </w:pPr>
+      <w:r>
+        <w:t>threshold: absolute .0001 most intense</w:t>
       </w:r>
     </w:p>
     <w:p>
@@ -423,183 +894,8 @@
         </w:numPr>
       </w:pPr>
       <w:r>
-        <w:t>Upload .raw</w:t>
-      </w:r>
-    </w:p>
-    <w:p>
-      <w:pPr>
-        <w:pStyle w:val="ListParagraph"/>
-        <w:numPr>
-          <w:ilvl w:val="1"/>
-          <w:numId w:val="1"/>
-        </w:numPr>
-      </w:pPr>
-      <w:r>
-        <w:t>Peak Picking: Level: 2-2</w:t>
-      </w:r>
-    </w:p>
-    <w:p>
-      <w:pPr>
-        <w:pStyle w:val="NoSpacing"/>
-        <w:numPr>
-          <w:ilvl w:val="1"/>
-          <w:numId w:val="1"/>
-        </w:numPr>
-      </w:pPr>
-      <w:r>
-        <w:t>threshold: absolute .0001 most intense</w:t>
-      </w:r>
-    </w:p>
-    <w:p>
-      <w:pPr>
-        <w:pStyle w:val="NoSpacing"/>
-        <w:numPr>
-          <w:ilvl w:val="1"/>
-          <w:numId w:val="1"/>
-        </w:numPr>
-      </w:pPr>
-      <w:proofErr w:type="spellStart"/>
-      <w:r>
-        <w:t>msLevel</w:t>
-      </w:r>
-      <w:proofErr w:type="spellEnd"/>
-      <w:r>
-        <w:t>: 2-2</w:t>
-      </w:r>
-    </w:p>
-    <w:p>
-      <w:pPr>
-        <w:pStyle w:val="ListParagraph"/>
-        <w:numPr>
-          <w:ilvl w:val="1"/>
-          <w:numId w:val="1"/>
-        </w:numPr>
-      </w:pPr>
-      <w:r>
-        <w:t>Output: MS2</w:t>
-      </w:r>
-    </w:p>
-    <w:p>
-      <w:pPr>
-        <w:pStyle w:val="ListParagraph"/>
-        <w:numPr>
-          <w:ilvl w:val="1"/>
-          <w:numId w:val="1"/>
-        </w:numPr>
-        <w:rPr>
-          <w:i/>
-        </w:rPr>
-      </w:pPr>
-      <w:r>
-        <w:rPr>
-          <w:i/>
-        </w:rPr>
-        <w:t>Put all MS2 files in one folder along with the inclusion lists</w:t>
-      </w:r>
-    </w:p>
-    <w:p>
-      <w:pPr>
-        <w:pStyle w:val="NoSpacing"/>
-        <w:numPr>
-          <w:ilvl w:val="0"/>
-          <w:numId w:val="1"/>
-        </w:numPr>
-        <w:rPr>
-          <w:i/>
-        </w:rPr>
-      </w:pPr>
-      <w:proofErr w:type="spellStart"/>
-      <w:r>
-        <w:t>mzXML</w:t>
-      </w:r>
-      <w:proofErr w:type="spellEnd"/>
-      <w:r>
-        <w:t xml:space="preserve"> for </w:t>
-      </w:r>
-      <w:proofErr w:type="spellStart"/>
-      <w:r>
-        <w:t>mzMINE</w:t>
-      </w:r>
-      <w:proofErr w:type="spellEnd"/>
-      <w:r>
-        <w:t xml:space="preserve"> or XCMS </w:t>
-      </w:r>
-      <w:r>
-        <w:rPr>
-          <w:i/>
-        </w:rPr>
-        <w:t>[or you can use any other alignment software]</w:t>
-      </w:r>
-    </w:p>
-    <w:p>
-      <w:pPr>
-        <w:pStyle w:val="NoSpacing"/>
-        <w:numPr>
-          <w:ilvl w:val="1"/>
-          <w:numId w:val="1"/>
-        </w:numPr>
-      </w:pPr>
-      <w:r>
-        <w:t>Upload .raw</w:t>
-      </w:r>
-    </w:p>
-    <w:p>
-      <w:pPr>
-        <w:pStyle w:val="NoSpacing"/>
-        <w:numPr>
-          <w:ilvl w:val="1"/>
-          <w:numId w:val="1"/>
-        </w:numPr>
-      </w:pPr>
-      <w:r>
-        <w:t>Peak Picking: Level 1-1</w:t>
-      </w:r>
-    </w:p>
-    <w:p>
-      <w:pPr>
-        <w:pStyle w:val="NoSpacing"/>
-        <w:numPr>
-          <w:ilvl w:val="1"/>
-          <w:numId w:val="1"/>
-        </w:numPr>
-      </w:pPr>
-      <w:proofErr w:type="spellStart"/>
-      <w:r>
-        <w:t>msLevel</w:t>
-      </w:r>
-      <w:proofErr w:type="spellEnd"/>
-      <w:r>
-        <w:t>: 1-1</w:t>
-      </w:r>
-    </w:p>
-    <w:p>
-      <w:pPr>
-        <w:pStyle w:val="NoSpacing"/>
-        <w:numPr>
-          <w:ilvl w:val="1"/>
-          <w:numId w:val="1"/>
-        </w:numPr>
-      </w:pPr>
-      <w:r>
-        <w:t>threshold: absolute .0001 most intense</w:t>
-      </w:r>
-    </w:p>
-    <w:p>
-      <w:pPr>
-        <w:pStyle w:val="ListParagraph"/>
-        <w:numPr>
-          <w:ilvl w:val="1"/>
-          <w:numId w:val="1"/>
-        </w:numPr>
-      </w:pPr>
-      <w:r>
-        <w:t xml:space="preserve">Output: </w:t>
-      </w:r>
-      <w:proofErr w:type="spellStart"/>
-      <w:r>
-        <w:t>mzXML</w:t>
-      </w:r>
-      <w:proofErr w:type="spellEnd"/>
+        <w:t>Output: mzXML</w:t>
+      </w:r>
     </w:p>
     <w:p>
       <w:r>
@@ -657,21 +953,8 @@
           </wp:anchor>
         </w:drawing>
       </w:r>
-      <w:proofErr w:type="spellStart"/>
-      <w:r>
-        <w:t>Thermo</w:t>
-      </w:r>
-      <w:proofErr w:type="spellEnd"/>
-      <w:r>
-        <w:t xml:space="preserve"> Parameters for </w:t>
-      </w:r>
-      <w:proofErr w:type="spellStart"/>
-      <w:r>
-        <w:t>MSconvert</w:t>
-      </w:r>
-      <w:proofErr w:type="spellEnd"/>
-      <w:r>
-        <w:t>:</w:t>
+      <w:r>
+        <w:t>Thermo Parameters for MSconvert:</w:t>
       </w:r>
       <w:r>
         <w:rPr>
@@ -740,15 +1023,7 @@
         </w:numPr>
       </w:pPr>
       <w:r>
-        <w:t xml:space="preserve">Select 32 bit conversion, and deselect </w:t>
-      </w:r>
-      <w:proofErr w:type="spellStart"/>
-      <w:r>
-        <w:t>zlib</w:t>
-      </w:r>
-      <w:proofErr w:type="spellEnd"/>
-      <w:r>
-        <w:t xml:space="preserve"> compression</w:t>
+        <w:t>Select 32 bit conversion, and deselect zlib compression</w:t>
       </w:r>
     </w:p>
     <w:p>
@@ -804,13 +1079,8 @@
           <w:i/>
         </w:rPr>
       </w:pPr>
-      <w:proofErr w:type="spellStart"/>
-      <w:r>
-        <w:t>mzXML</w:t>
-      </w:r>
-      <w:proofErr w:type="spellEnd"/>
-      <w:r>
-        <w:t xml:space="preserve"> for </w:t>
+      <w:r>
+        <w:t xml:space="preserve">mzXML for </w:t>
       </w:r>
       <w:r>
         <w:t xml:space="preserve">MZmine </w:t>
@@ -846,15 +1116,7 @@
         </w:numPr>
       </w:pPr>
       <w:r>
-        <w:t xml:space="preserve">Select 32 bit conversion, and deselect </w:t>
-      </w:r>
-      <w:proofErr w:type="spellStart"/>
-      <w:r>
-        <w:t>zlib</w:t>
-      </w:r>
-      <w:proofErr w:type="spellEnd"/>
-      <w:r>
-        <w:t xml:space="preserve"> compression</w:t>
+        <w:t>Select 32 bit conversion, and deselect zlib compression</w:t>
       </w:r>
     </w:p>
     <w:p>
@@ -878,13 +1140,8 @@
         </w:numPr>
       </w:pPr>
       <w:r>
-        <w:t xml:space="preserve">Output: </w:t>
-      </w:r>
-      <w:proofErr w:type="spellStart"/>
-      <w:r>
-        <w:t>mzXML</w:t>
-      </w:r>
-      <w:proofErr w:type="spellEnd"/>
+        <w:t>Output: mzXML</w:t>
+      </w:r>
     </w:p>
     <w:p>
       <w:r>
@@ -1007,21 +1264,7 @@
         <w:rPr>
           <w:u w:val="single"/>
         </w:rPr>
-        <w:t xml:space="preserve"> in "</w:t>
-      </w:r>
-      <w:proofErr w:type="spellStart"/>
-      <w:r>
-        <w:rPr>
-          <w:u w:val="single"/>
-        </w:rPr>
-        <w:t>ExampleData</w:t>
-      </w:r>
-      <w:proofErr w:type="spellEnd"/>
-      <w:r>
-        <w:rPr>
-          <w:u w:val="single"/>
-        </w:rPr>
-        <w:t>" subfolder</w:t>
+        <w:t xml:space="preserve"> in "ExampleData" subfolder</w:t>
       </w:r>
       <w:r>
         <w:rPr>
@@ -1063,15 +1306,7 @@
         </w:numPr>
       </w:pPr>
       <w:r>
-        <w:t xml:space="preserve">import </w:t>
-      </w:r>
-      <w:proofErr w:type="spellStart"/>
-      <w:r>
-        <w:t>mzXML</w:t>
-      </w:r>
-      <w:proofErr w:type="spellEnd"/>
-      <w:r>
-        <w:t xml:space="preserve"> files: raw data methods -&gt; raw data import</w:t>
+        <w:t>import mzXML files: raw data methods -&gt; raw data import</w:t>
       </w:r>
     </w:p>
     <w:p>
@@ -1082,13 +1317,8 @@
           <w:numId w:val="1"/>
         </w:numPr>
       </w:pPr>
-      <w:proofErr w:type="gramStart"/>
-      <w:r>
-        <w:t>process</w:t>
-      </w:r>
-      <w:proofErr w:type="gramEnd"/>
-      <w:r>
-        <w:t xml:space="preserve"> files: highlight files, select project -&gt; batch mode -&gt; load batch file (w/ processing parameters)</w:t>
+      <w:r>
+        <w:t>process files: highlight files, select project -&gt; batch mode -&gt; load batch file (w/ processing parameters)</w:t>
       </w:r>
       <w:r>
         <w:t xml:space="preserve">. Note the batch file is the .xml file in the LipidMatch folder. </w:t>
@@ -1411,26 +1641,10 @@
         <w:t>I</w:t>
       </w:r>
       <w:r>
-        <w:t xml:space="preserve">f data was acquired using data-dependent analysis or using a targeted list, put </w:t>
-      </w:r>
-      <w:proofErr w:type="spellStart"/>
-      <w:r>
-        <w:t>dd</w:t>
-      </w:r>
-      <w:proofErr w:type="spellEnd"/>
-      <w:r>
-        <w:t xml:space="preserve"> somewhere in the filename. </w:t>
-      </w:r>
-      <w:r>
-        <w:t>(</w:t>
-      </w:r>
-      <w:proofErr w:type="gramStart"/>
-      <w:r>
-        <w:t>e.g</w:t>
-      </w:r>
-      <w:proofErr w:type="gramEnd"/>
-      <w:r>
-        <w:t xml:space="preserve">. </w:t>
+        <w:t xml:space="preserve">f data was acquired using data-dependent analysis or using a targeted list, put dd somewhere in the filename. </w:t>
+      </w:r>
+      <w:r>
+        <w:t xml:space="preserve">(e.g. </w:t>
       </w:r>
       <w:r>
         <w:t xml:space="preserve">for one folder: </w:t>
@@ -1639,18 +1853,10 @@
         <w:t>Open the code ([date]</w:t>
       </w:r>
       <w:r>
-        <w:t>_</w:t>
-      </w:r>
-      <w:proofErr w:type="spellStart"/>
-      <w:r>
-        <w:t>LipidMatchEnhanced</w:t>
-      </w:r>
-      <w:r>
-        <w:t>.R</w:t>
-      </w:r>
-      <w:proofErr w:type="spellEnd"/>
-      <w:r>
-        <w:t>)</w:t>
+        <w:t>_LipidMatchEnhanced</w:t>
+      </w:r>
+      <w:r>
+        <w:t>.R)</w:t>
       </w:r>
       <w:r>
         <w:t>,</w:t>
@@ -1682,21 +1888,11 @@
       <w:r>
         <w:t xml:space="preserve">: </w:t>
       </w:r>
-      <w:proofErr w:type="spellStart"/>
       <w:r>
         <w:t>Ctrl+Shift+S</w:t>
       </w:r>
-      <w:proofErr w:type="spellEnd"/>
-      <w:r>
-        <w:t xml:space="preserve"> (or </w:t>
-      </w:r>
-      <w:proofErr w:type="spellStart"/>
-      <w:r>
-        <w:t>Ctrl+A</w:t>
-      </w:r>
-      <w:proofErr w:type="spellEnd"/>
-      <w:r>
-        <w:t xml:space="preserve"> and run)</w:t>
+      <w:r>
+        <w:t xml:space="preserve"> (or Ctrl+A and run)</w:t>
       </w:r>
     </w:p>
     <w:p>
@@ -1708,15 +1904,7 @@
         </w:numPr>
       </w:pPr>
       <w:r>
-        <w:t xml:space="preserve">A number of pop-up boxes will appear, read the dialogue box and enter the correct information. You may </w:t>
-      </w:r>
-      <w:proofErr w:type="gramStart"/>
-      <w:r>
-        <w:t>select ‘d’</w:t>
-      </w:r>
-      <w:proofErr w:type="gramEnd"/>
-      <w:r>
-        <w:t xml:space="preserve"> for most parameters which will use defaults based on an orbitrap experiment with ddMS2 at 35,000 resolution and UHPLC </w:t>
+        <w:t xml:space="preserve">A number of pop-up boxes will appear, read the dialogue box and enter the correct information. You may select ‘d’ for most parameters which will use defaults based on an orbitrap experiment with ddMS2 at 35,000 resolution and UHPLC </w:t>
       </w:r>
       <w:r>
         <w:t xml:space="preserve">reverse phase </w:t>
@@ -1855,122 +2043,108 @@
         <w:t>Open the code ([date]</w:t>
       </w:r>
       <w:r>
-        <w:t>_</w:t>
-      </w:r>
-      <w:proofErr w:type="spellStart"/>
-      <w:r>
-        <w:t>LipidMatch</w:t>
-      </w:r>
-      <w:r>
-        <w:t>.R</w:t>
-      </w:r>
-      <w:proofErr w:type="spellEnd"/>
-      <w:r>
-        <w:t>),</w:t>
+        <w:t>_LipidMatch</w:t>
+      </w:r>
+      <w:r>
+        <w:t>.R),</w:t>
       </w:r>
       <w:r>
         <w:t xml:space="preserve"> </w:t>
       </w:r>
-    </w:p>
-    <w:p>
-      <w:pPr>
-        <w:pStyle w:val="ListParagraph"/>
-        <w:numPr>
-          <w:ilvl w:val="0"/>
-          <w:numId w:val="1"/>
-        </w:numPr>
-      </w:pPr>
-      <w:r>
-        <w:t xml:space="preserve">modify the line: </w:t>
-      </w:r>
-      <w:proofErr w:type="spellStart"/>
-      <w:r>
-        <w:t>csvInput</w:t>
-      </w:r>
-      <w:proofErr w:type="spellEnd"/>
-      <w:r>
-        <w:t xml:space="preserve"> &lt;- FALSE</w:t>
-      </w:r>
-      <w:r>
-        <w:t xml:space="preserve"> to </w:t>
-      </w:r>
-      <w:proofErr w:type="spellStart"/>
-      <w:r>
-        <w:t>csvInput</w:t>
-      </w:r>
-      <w:proofErr w:type="spellEnd"/>
-      <w:r>
-        <w:t xml:space="preserve"> &lt;- </w:t>
-      </w:r>
-      <w:r>
-        <w:t>TRUE</w:t>
-      </w:r>
-    </w:p>
-    <w:p>
-      <w:pPr>
-        <w:pStyle w:val="ListParagraph"/>
-        <w:numPr>
-          <w:ilvl w:val="0"/>
-          <w:numId w:val="1"/>
-        </w:numPr>
-      </w:pPr>
-      <w:r>
-        <w:t xml:space="preserve">modify the lines below with the correct directories and file name, make sure to use "/" not "\": </w:t>
-      </w:r>
-    </w:p>
-    <w:p>
-      <w:pPr>
-        <w:pStyle w:val="ListParagraph"/>
-        <w:numPr>
-          <w:ilvl w:val="1"/>
-          <w:numId w:val="1"/>
-        </w:numPr>
-      </w:pPr>
-      <w:proofErr w:type="spellStart"/>
-      <w:r>
-        <w:t>parametersDir</w:t>
-      </w:r>
-      <w:proofErr w:type="spellEnd"/>
-      <w:r>
-        <w:t xml:space="preserve"> &lt;- "C:/Users/Jeremy/Desktop/Desktop/Instrumentation/Software/MSms/LipidMatch_Workflow/LipidMatch_Flow_Versions/LipidMatch_Flow_Portable/LipidMatch_Flow/LipidMatch_Distribution/"</w:t>
-      </w:r>
-    </w:p>
-    <w:p>
-      <w:pPr>
-        <w:pStyle w:val="ListParagraph"/>
-        <w:numPr>
-          <w:ilvl w:val="1"/>
-          <w:numId w:val="1"/>
-        </w:numPr>
-      </w:pPr>
-      <w:proofErr w:type="spellStart"/>
-      <w:r>
-        <w:t>parametersFile</w:t>
-      </w:r>
-      <w:proofErr w:type="spellEnd"/>
-      <w:r>
-        <w:t xml:space="preserve"> &lt;- paste(</w:t>
-      </w:r>
-      <w:proofErr w:type="spellStart"/>
-      <w:r>
-        <w:t>parametersDir</w:t>
-      </w:r>
-      <w:proofErr w:type="spellEnd"/>
-      <w:r>
-        <w:t>, "LIPI</w:t>
+      <w:r>
+        <w:t xml:space="preserve">(note </w:t>
+      </w:r>
+      <w:r>
+        <w:t>LipidMatch.mc.r</w:t>
+      </w:r>
+      <w:r>
+        <w:t xml:space="preserve"> </w:t>
+      </w:r>
+      <w:r>
+        <w:t xml:space="preserve">in the "additional_tools" </w:t>
+      </w:r>
+      <w:r>
+        <w:t xml:space="preserve">is the multicore version for </w:t>
+      </w:r>
+      <w:r>
+        <w:t xml:space="preserve">Windows and </w:t>
+      </w:r>
+      <w:r>
+        <w:t xml:space="preserve">Linux, and </w:t>
+      </w:r>
+      <w:r>
+        <w:t xml:space="preserve">while it works it </w:t>
+      </w:r>
+      <w:r>
+        <w:t xml:space="preserve">has not been </w:t>
+      </w:r>
+      <w:r>
+        <w:t xml:space="preserve">as </w:t>
+      </w:r>
+      <w:r>
+        <w:t>thoroughly tested)</w:t>
       </w:r>
       <w:bookmarkStart w:id="0" w:name="_GoBack"/>
       <w:bookmarkEnd w:id="0"/>
-      <w:r>
-        <w:t xml:space="preserve">DMATCH_PARAMETERS_Agilent_QTOF_6530.csv", </w:t>
-      </w:r>
-      <w:proofErr w:type="spellStart"/>
-      <w:r>
-        <w:t>sep</w:t>
-      </w:r>
-      <w:proofErr w:type="spellEnd"/>
-      <w:r>
-        <w:t>="")</w:t>
+    </w:p>
+    <w:p>
+      <w:pPr>
+        <w:pStyle w:val="ListParagraph"/>
+        <w:numPr>
+          <w:ilvl w:val="0"/>
+          <w:numId w:val="1"/>
+        </w:numPr>
+      </w:pPr>
+      <w:r>
+        <w:t xml:space="preserve">modify the line: </w:t>
+      </w:r>
+      <w:r>
+        <w:t>csvInput &lt;- FALSE</w:t>
+      </w:r>
+      <w:r>
+        <w:t xml:space="preserve"> to </w:t>
+      </w:r>
+      <w:r>
+        <w:t xml:space="preserve">csvInput &lt;- </w:t>
+      </w:r>
+      <w:r>
+        <w:t>TRUE</w:t>
+      </w:r>
+    </w:p>
+    <w:p>
+      <w:pPr>
+        <w:pStyle w:val="ListParagraph"/>
+        <w:numPr>
+          <w:ilvl w:val="0"/>
+          <w:numId w:val="1"/>
+        </w:numPr>
+      </w:pPr>
+      <w:r>
+        <w:t xml:space="preserve">modify the lines below with the correct directories and file name, make sure to use "/" not "\": </w:t>
+      </w:r>
+    </w:p>
+    <w:p>
+      <w:pPr>
+        <w:pStyle w:val="ListParagraph"/>
+        <w:numPr>
+          <w:ilvl w:val="1"/>
+          <w:numId w:val="1"/>
+        </w:numPr>
+      </w:pPr>
+      <w:r>
+        <w:t>parametersDir &lt;- "C:/Users/Jeremy/Desktop/Desktop/Instrumentation/Software/MSms/LipidMatch_Workflow/LipidMatch_Flow_Versions/LipidMatch_Flow_Portable/LipidMatch_Flow/LipidMatch_Distribution/"</w:t>
+      </w:r>
+    </w:p>
+    <w:p>
+      <w:pPr>
+        <w:pStyle w:val="ListParagraph"/>
+        <w:numPr>
+          <w:ilvl w:val="1"/>
+          <w:numId w:val="1"/>
+        </w:numPr>
+      </w:pPr>
+      <w:r>
+        <w:t>parametersFile &lt;- paste(parametersDir, "LIPIDMATCH_PARAMETERS_Agilent_QTOF_6530.csv", sep="")</w:t>
       </w:r>
     </w:p>
     <w:p>
@@ -2100,55 +2274,119 @@
         <w:t xml:space="preserve">will be saved in a .csv format which can be opened with excel. </w:t>
       </w:r>
       <w:r>
-        <w:t xml:space="preserve">The final data is in a filename called either </w:t>
-      </w:r>
-      <w:proofErr w:type="spellStart"/>
-      <w:r>
-        <w:t>NegIDed</w:t>
-      </w:r>
-      <w:proofErr w:type="spellEnd"/>
-      <w:r>
-        <w:t xml:space="preserve"> or </w:t>
-      </w:r>
-      <w:proofErr w:type="spellStart"/>
-      <w:r>
-        <w:t>PosIDed</w:t>
-      </w:r>
-      <w:proofErr w:type="spellEnd"/>
+        <w:t xml:space="preserve">The final data is in a filename called either NegIDed or PosIDed. </w:t>
+      </w:r>
+      <w:r>
+        <w:t>Appended in the next column after the original data</w:t>
+      </w:r>
+      <w:r>
+        <w:t xml:space="preserve"> from the feature table</w:t>
+      </w:r>
+      <w:r>
+        <w:t xml:space="preserve"> is a column labeled ID. IDs are contained in this column, and encase of multiple IDs are separated by “I”</w:t>
+      </w:r>
       <w:r>
         <w:t xml:space="preserve">. </w:t>
       </w:r>
       <w:r>
-        <w:t>Appended in the next column after the original data</w:t>
-      </w:r>
-      <w:r>
-        <w:t xml:space="preserve"> from the feature table</w:t>
-      </w:r>
-      <w:r>
-        <w:t xml:space="preserve"> is a column labeled ID. IDs are contained in this column, and encase of multiple IDs are separated by “I”</w:t>
+        <w:t xml:space="preserve">In addition “NegIDed”, and “PosIDed”, contain all identification without alignment to the original data. </w:t>
+      </w:r>
+    </w:p>
+    <w:p>
+      <w:pPr>
+        <w:pStyle w:val="ListParagraph"/>
+        <w:numPr>
+          <w:ilvl w:val="0"/>
+          <w:numId w:val="1"/>
+        </w:numPr>
+      </w:pPr>
+      <w:r>
+        <w:t xml:space="preserve">There are currently 4 identity markers: </w:t>
+      </w:r>
+    </w:p>
+    <w:p>
+      <w:pPr>
+        <w:pStyle w:val="ListParagraph"/>
+        <w:numPr>
+          <w:ilvl w:val="1"/>
+          <w:numId w:val="1"/>
+        </w:numPr>
+      </w:pPr>
+      <w:r>
+        <w:t>1_[ID] represents confirmation by ddMS2</w:t>
+      </w:r>
+    </w:p>
+    <w:p>
+      <w:pPr>
+        <w:pStyle w:val="ListParagraph"/>
+        <w:numPr>
+          <w:ilvl w:val="1"/>
+          <w:numId w:val="1"/>
+        </w:numPr>
+      </w:pPr>
+      <w:r>
+        <w:t xml:space="preserve">2_[ID] represents confirmation by </w:t>
+      </w:r>
+      <w:r>
+        <w:t>AIF</w:t>
+      </w:r>
+    </w:p>
+    <w:p>
+      <w:pPr>
+        <w:pStyle w:val="ListParagraph"/>
+        <w:numPr>
+          <w:ilvl w:val="1"/>
+          <w:numId w:val="1"/>
+        </w:numPr>
+      </w:pPr>
+      <w:r>
+        <w:t xml:space="preserve">3_[ID] represent </w:t>
+      </w:r>
+      <w:r>
+        <w:t>ddMS2 by clas</w:t>
+      </w:r>
+    </w:p>
+    <w:p>
+      <w:pPr>
+        <w:pStyle w:val="ListParagraph"/>
+        <w:numPr>
+          <w:ilvl w:val="1"/>
+          <w:numId w:val="1"/>
+        </w:numPr>
+      </w:pPr>
+      <w:r>
+        <w:t>4</w:t>
+      </w:r>
+      <w:r>
+        <w:t xml:space="preserve">_[ID] </w:t>
+      </w:r>
+      <w:r>
+        <w:t xml:space="preserve">represents confirmation by exact mass. </w:t>
+      </w:r>
+    </w:p>
+    <w:p>
+      <w:pPr>
+        <w:pStyle w:val="ListParagraph"/>
+        <w:numPr>
+          <w:ilvl w:val="0"/>
+          <w:numId w:val="1"/>
+        </w:numPr>
+      </w:pPr>
+      <w:r>
+        <w:t>The order for multiple confirmation</w:t>
+      </w:r>
+      <w:r>
+        <w:t>s</w:t>
+      </w:r>
+      <w:r>
+        <w:t xml:space="preserve"> </w:t>
+      </w:r>
+      <w:r>
+        <w:t>is based on summed fragment intensity</w:t>
       </w:r>
       <w:r>
         <w:t xml:space="preserve">. </w:t>
       </w:r>
-      <w:r>
-        <w:t>In addition “</w:t>
-      </w:r>
-      <w:proofErr w:type="spellStart"/>
-      <w:r>
-        <w:t>NegIDed</w:t>
-      </w:r>
-      <w:proofErr w:type="spellEnd"/>
-      <w:r>
-        <w:t>”, and “</w:t>
-      </w:r>
-      <w:proofErr w:type="spellStart"/>
-      <w:r>
-        <w:t>PosIDed</w:t>
-      </w:r>
-      <w:proofErr w:type="spellEnd"/>
-      <w:r>
-        <w:t xml:space="preserve">”, contain all identification without alignment to the original data. </w:t>
-      </w:r>
     </w:p>
     <w:p>
       <w:pPr>
@@ -2159,233 +2397,103 @@
         </w:numPr>
       </w:pPr>
       <w:r>
-        <w:t xml:space="preserve">There are currently 4 identity markers: </w:t>
+        <w:t xml:space="preserve">The </w:t>
+      </w:r>
+      <w:r>
+        <w:t>data files in the folder “…Neg/Confirmed/”, “…Pos/Confirmed/”, and “…PosByClass/Confirmed/”</w:t>
+      </w:r>
+      <w:r>
+        <w:t xml:space="preserve">  </w:t>
+      </w:r>
+      <w:r>
+        <w:t>can be used to better determine confidence and the most abundant lipids defining a specific feature</w:t>
+      </w:r>
+      <w:r>
+        <w:t xml:space="preserve"> (these tables contain fragment intensities, retention times at max intensity, experimental and actual mass of fragments, number of scans containing fragments, etc.)</w:t>
+      </w:r>
+      <w:r>
+        <w:t>.</w:t>
       </w:r>
     </w:p>
     <w:p>
       <w:pPr>
         <w:pStyle w:val="ListParagraph"/>
         <w:numPr>
-          <w:ilvl w:val="1"/>
-          <w:numId w:val="1"/>
-        </w:numPr>
-      </w:pPr>
-      <w:r>
-        <w:t>1_[ID] represents confirmation by ddMS2</w:t>
-      </w:r>
-    </w:p>
-    <w:p>
-      <w:pPr>
-        <w:pStyle w:val="ListParagraph"/>
-        <w:numPr>
-          <w:ilvl w:val="1"/>
-          <w:numId w:val="1"/>
-        </w:numPr>
-      </w:pPr>
-      <w:r>
-        <w:t xml:space="preserve">2_[ID] represents confirmation by </w:t>
-      </w:r>
-      <w:r>
-        <w:t>AIF</w:t>
-      </w:r>
-    </w:p>
-    <w:p>
-      <w:pPr>
-        <w:pStyle w:val="ListParagraph"/>
-        <w:numPr>
-          <w:ilvl w:val="1"/>
-          <w:numId w:val="1"/>
-        </w:numPr>
-      </w:pPr>
-      <w:r>
-        <w:t xml:space="preserve">3_[ID] represent </w:t>
-      </w:r>
-      <w:r>
-        <w:t xml:space="preserve">ddMS2 by </w:t>
-      </w:r>
-      <w:proofErr w:type="spellStart"/>
-      <w:r>
-        <w:t>clas</w:t>
-      </w:r>
-      <w:proofErr w:type="spellEnd"/>
-    </w:p>
-    <w:p>
-      <w:pPr>
-        <w:pStyle w:val="ListParagraph"/>
-        <w:numPr>
-          <w:ilvl w:val="1"/>
-          <w:numId w:val="1"/>
-        </w:numPr>
-      </w:pPr>
-      <w:r>
-        <w:t>4</w:t>
-      </w:r>
-      <w:proofErr w:type="gramStart"/>
-      <w:r>
-        <w:t>_[</w:t>
-      </w:r>
-      <w:proofErr w:type="gramEnd"/>
-      <w:r>
-        <w:t xml:space="preserve">ID] </w:t>
-      </w:r>
-      <w:r>
-        <w:t xml:space="preserve">represents confirmation by exact mass. </w:t>
-      </w:r>
-    </w:p>
-    <w:p>
-      <w:pPr>
-        <w:pStyle w:val="ListParagraph"/>
-        <w:numPr>
           <w:ilvl w:val="0"/>
           <w:numId w:val="1"/>
         </w:numPr>
       </w:pPr>
       <w:r>
-        <w:t>The order for multiple confirmation</w:t>
-      </w:r>
-      <w:r>
-        <w:t>s</w:t>
-      </w:r>
-      <w:r>
-        <w:t xml:space="preserve"> </w:t>
-      </w:r>
-      <w:r>
-        <w:t>is based on summed fragment intensity</w:t>
-      </w:r>
-      <w:r>
-        <w:t xml:space="preserve">. </w:t>
-      </w:r>
-    </w:p>
-    <w:p>
-      <w:pPr>
-        <w:pStyle w:val="ListParagraph"/>
+        <w:t>Definitions of acronyms can be found in the LIPID_ID_CRITERIA.csv file found in the LipidMatch libraries folder. For oxidized lipids: CHO is a short chain oxidation product ending in aldehyde and COOH is a short chain oxidation product ending in carboxylic acid. Long chain oxidation products include ketones (Ke), hydroxyl additions (OH), hydrogen peroxide additions (OOH), and mixtures of addition types (eg. a ketone and hydroxyl addition would be (Ke,OH)). Note that epoxy and ketone additions to fatty acids have the exact same mass and fragmentation (using CID or HCD MS level 2). There Ke could be an epoxy or ketone addition. Also fragments with just O, for example (OOOO), mean the addition of 4 oxygens without any subtraction of</w:t>
+      </w:r>
+      <w:r>
+        <w:t xml:space="preserve"> hydrogen mass (eg. OOOO could be 4 hydroxyl additions, 2 hydrogen peroxide additions, or a mixture of 2 hydroxyl and 1 hydrogen peroxide addition). </w:t>
+      </w:r>
+    </w:p>
+    <w:p/>
+    <w:p>
+      <w:pPr>
+        <w:pStyle w:val="NoSpacing"/>
+        <w:rPr>
+          <w:u w:val="single"/>
+        </w:rPr>
+      </w:pPr>
+      <w:r>
+        <w:rPr>
+          <w:u w:val="single"/>
+        </w:rPr>
+        <w:t>Developing your own in-silico MS/MS libraries</w:t>
+      </w:r>
+      <w:r>
+        <w:rPr>
+          <w:u w:val="single"/>
+        </w:rPr>
+        <w:t xml:space="preserve"> or choosing which adducts/ions to search against</w:t>
+      </w:r>
+    </w:p>
+    <w:p>
+      <w:pPr>
+        <w:pStyle w:val="NoSpacing"/>
         <w:numPr>
           <w:ilvl w:val="0"/>
           <w:numId w:val="1"/>
         </w:numPr>
       </w:pPr>
       <w:r>
-        <w:t xml:space="preserve">The </w:t>
-      </w:r>
-      <w:r>
-        <w:t>data files in the folder “…</w:t>
-      </w:r>
-      <w:proofErr w:type="spellStart"/>
-      <w:r>
-        <w:t>Neg</w:t>
-      </w:r>
-      <w:proofErr w:type="spellEnd"/>
-      <w:r>
-        <w:t>/Confirmed/”, “…</w:t>
-      </w:r>
-      <w:proofErr w:type="spellStart"/>
-      <w:r>
-        <w:t>Pos</w:t>
-      </w:r>
-      <w:proofErr w:type="spellEnd"/>
-      <w:r>
-        <w:t>/Confirmed/”, and “…</w:t>
-      </w:r>
-      <w:proofErr w:type="spellStart"/>
-      <w:r>
-        <w:t>PosByClass</w:t>
-      </w:r>
-      <w:proofErr w:type="spellEnd"/>
-      <w:r>
-        <w:t>/Confirmed/”</w:t>
-      </w:r>
-      <w:r>
-        <w:t xml:space="preserve">  </w:t>
-      </w:r>
-      <w:r>
-        <w:t>can be used to better determine confidence and the most abundant lipids defining a specific feature</w:t>
-      </w:r>
-      <w:r>
-        <w:t xml:space="preserve"> (these tables contain fragment intensities, retention times at max intensity, experimental and actual mass of fragments, number of scans containing fragments, etc.)</w:t>
-      </w:r>
-      <w:r>
-        <w:t>.</w:t>
-      </w:r>
-    </w:p>
-    <w:p>
-      <w:pPr>
-        <w:pStyle w:val="ListParagraph"/>
+        <w:t>Copy the "</w:t>
+      </w:r>
+      <w:r>
+        <w:t>LipidMatch_Libraries</w:t>
+      </w:r>
+      <w:r>
+        <w:t xml:space="preserve">" subfolder in LipidMatch, and rename this folder (so as not to write over the original). </w:t>
+      </w:r>
+      <w:r>
+        <w:t xml:space="preserve">In addition to these instructions video tutorial 6 covers adding new libraries in more detail. </w:t>
+      </w:r>
+    </w:p>
+    <w:p>
+      <w:pPr>
+        <w:pStyle w:val="NoSpacing"/>
         <w:numPr>
           <w:ilvl w:val="0"/>
           <w:numId w:val="1"/>
         </w:numPr>
       </w:pPr>
       <w:r>
-        <w:t>Definitions of acronyms can be found in the LIPID_ID_CRITERIA.csv file found in the LipidMatch libraries folder. For oxidized lipids: CHO is a short chain oxidation product ending in aldehyde and COOH is a short chain oxidation product ending in carboxylic acid. Long chain oxidation products include ketones (</w:t>
-      </w:r>
-      <w:proofErr w:type="spellStart"/>
-      <w:r>
-        <w:t>Ke</w:t>
-      </w:r>
-      <w:proofErr w:type="spellEnd"/>
-      <w:r>
-        <w:t>), hydroxyl additions (OH), hydrogen peroxide additions (OOH), and mixtures of addition types (</w:t>
-      </w:r>
-      <w:proofErr w:type="spellStart"/>
-      <w:r>
-        <w:t>eg</w:t>
-      </w:r>
-      <w:proofErr w:type="spellEnd"/>
-      <w:r>
-        <w:t>. a ketone and hydroxyl addition would be (</w:t>
-      </w:r>
-      <w:proofErr w:type="spellStart"/>
-      <w:r>
-        <w:t>Ke</w:t>
-      </w:r>
-      <w:proofErr w:type="gramStart"/>
-      <w:r>
-        <w:t>,OH</w:t>
-      </w:r>
-      <w:proofErr w:type="spellEnd"/>
-      <w:proofErr w:type="gramEnd"/>
-      <w:r>
-        <w:t xml:space="preserve">)). Note that epoxy and ketone additions to fatty acids have the exact same mass and fragmentation (using CID or HCD MS level 2). There </w:t>
-      </w:r>
-      <w:proofErr w:type="spellStart"/>
-      <w:r>
-        <w:t>Ke</w:t>
-      </w:r>
-      <w:proofErr w:type="spellEnd"/>
-      <w:r>
-        <w:t xml:space="preserve"> could be an epoxy or ketone addition. Also fragments with just O, for example (OOOO), mean the addition of 4 oxygens without any subtraction of</w:t>
-      </w:r>
-      <w:r>
-        <w:t xml:space="preserve"> hydrogen mass (</w:t>
-      </w:r>
-      <w:proofErr w:type="spellStart"/>
-      <w:r>
-        <w:t>eg</w:t>
-      </w:r>
-      <w:proofErr w:type="spellEnd"/>
-      <w:r>
-        <w:t xml:space="preserve">. OOOO could be 4 hydroxyl additions, 2 hydrogen peroxide additions, or a mixture of 2 hydroxyl and 1 hydrogen peroxide addition). </w:t>
-      </w:r>
-    </w:p>
-    <w:p/>
-    <w:p>
-      <w:pPr>
-        <w:pStyle w:val="NoSpacing"/>
-        <w:rPr>
-          <w:u w:val="single"/>
-        </w:rPr>
-      </w:pPr>
-      <w:r>
-        <w:rPr>
-          <w:u w:val="single"/>
-        </w:rPr>
-        <w:t>Developing your own in-silico MS/MS libraries</w:t>
-      </w:r>
-      <w:r>
-        <w:rPr>
-          <w:u w:val="single"/>
-        </w:rPr>
-        <w:t xml:space="preserve"> or choosing which adducts/ions to search against</w:t>
+        <w:t xml:space="preserve">To change which ions are queried: </w:t>
+      </w:r>
+      <w:r>
+        <w:t xml:space="preserve">Find and open the .csv file titled: </w:t>
+      </w:r>
+      <w:r>
+        <w:t>LIPID_ID_CRITERIA.csv</w:t>
+      </w:r>
+      <w:r>
+        <w:t xml:space="preserve"> in your new subfolder with all the LipidMatch libraries. Under column D titled "Run DDA" change values to TRUE for lipids you want to search against or FALSE for lipids you want to remove from being searched against. </w:t>
+      </w:r>
+      <w:r>
+        <w:t xml:space="preserve">The same applies to column E labeled "run AIF". </w:t>
       </w:r>
     </w:p>
     <w:p>
@@ -2397,53 +2505,6 @@
         </w:numPr>
       </w:pPr>
       <w:r>
-        <w:t>Copy the "</w:t>
-      </w:r>
-      <w:proofErr w:type="spellStart"/>
-      <w:r>
-        <w:t>LipidMatch_Libraries</w:t>
-      </w:r>
-      <w:proofErr w:type="spellEnd"/>
-      <w:r>
-        <w:t xml:space="preserve">" subfolder in LipidMatch, and rename this folder (so as not to write over the original). </w:t>
-      </w:r>
-      <w:r>
-        <w:t xml:space="preserve">In addition to these instructions video tutorial 6 covers adding new libraries in more detail. </w:t>
-      </w:r>
-    </w:p>
-    <w:p>
-      <w:pPr>
-        <w:pStyle w:val="NoSpacing"/>
-        <w:numPr>
-          <w:ilvl w:val="0"/>
-          <w:numId w:val="1"/>
-        </w:numPr>
-      </w:pPr>
-      <w:r>
-        <w:t xml:space="preserve">To change which ions are queried: </w:t>
-      </w:r>
-      <w:r>
-        <w:t xml:space="preserve">Find and open the .csv file titled: </w:t>
-      </w:r>
-      <w:r>
-        <w:t>LIPID_ID_CRITERIA.csv</w:t>
-      </w:r>
-      <w:r>
-        <w:t xml:space="preserve"> in your new subfolder with all the LipidMatch libraries. Under column D titled "Run DDA" change values to TRUE for lipids you want to search against or FALSE for lipids you want to remove from being searched against. </w:t>
-      </w:r>
-      <w:r>
-        <w:t xml:space="preserve">The same applies to column E labeled "run AIF". </w:t>
-      </w:r>
-    </w:p>
-    <w:p>
-      <w:pPr>
-        <w:pStyle w:val="NoSpacing"/>
-        <w:numPr>
-          <w:ilvl w:val="0"/>
-          <w:numId w:val="1"/>
-        </w:numPr>
-      </w:pPr>
-      <w:r>
         <w:t>To change which fragments are necessary for confirmation</w:t>
       </w:r>
       <w:r>
@@ -2456,15 +2517,7 @@
         <w:t>LPC_H.csv</w:t>
       </w:r>
       <w:r>
-        <w:t>", column 2 refers to the precursor [M+H</w:t>
-      </w:r>
-      <w:proofErr w:type="gramStart"/>
-      <w:r>
-        <w:t>]+</w:t>
-      </w:r>
-      <w:proofErr w:type="gramEnd"/>
-      <w:r>
-        <w:t xml:space="preserve"> ion, column 3 refers to MH-PC, column 4 refers to </w:t>
+        <w:t xml:space="preserve">", column 2 refers to the precursor [M+H]+ ion, column 3 refers to MH-PC, column 4 refers to </w:t>
       </w:r>
       <w:r>
         <w:t>MH-Tail1+H2O</w:t>
@@ -2716,6 +2769,208 @@
 <file path=word/numbering.xml><?xml version="1.0" encoding="utf-8"?>
 <w:numbering xmlns:wpc="http://schemas.microsoft.com/office/word/2010/wordprocessingCanvas" xmlns:mc="http://schemas.openxmlformats.org/markup-compatibility/2006" xmlns:o="urn:schemas-microsoft-com:office:office" xmlns:r="http://schemas.openxmlformats.org/officeDocument/2006/relationships" xmlns:m="http://schemas.openxmlformats.org/officeDocument/2006/math" xmlns:v="urn:schemas-microsoft-com:vml" xmlns:wp14="http://schemas.microsoft.com/office/word/2010/wordprocessingDrawing" xmlns:wp="http://schemas.openxmlformats.org/drawingml/2006/wordprocessingDrawing" xmlns:w10="urn:schemas-microsoft-com:office:word" xmlns:w="http://schemas.openxmlformats.org/wordprocessingml/2006/main" xmlns:w14="http://schemas.microsoft.com/office/word/2010/wordml" xmlns:w15="http://schemas.microsoft.com/office/word/2012/wordml" xmlns:wpg="http://schemas.microsoft.com/office/word/2010/wordprocessingGroup" xmlns:wpi="http://schemas.microsoft.com/office/word/2010/wordprocessingInk" xmlns:wne="http://schemas.microsoft.com/office/word/2006/wordml" xmlns:wps="http://schemas.microsoft.com/office/word/2010/wordprocessingShape" mc:Ignorable="w14 w15 wp14">
   <w:abstractNum w:abstractNumId="0" w15:restartNumberingAfterBreak="0">
+    <w:nsid w:val="14831EE7"/>
+    <w:multiLevelType w:val="hybridMultilevel"/>
+    <w:tmpl w:val="496C2F8C"/>
+    <w:lvl w:ilvl="0" w:tplc="04090011">
+      <w:start w:val="1"/>
+      <w:numFmt w:val="decimal"/>
+      <w:lvlText w:val="%1)"/>
+      <w:lvlJc w:val="left"/>
+      <w:pPr>
+        <w:ind w:left="720" w:hanging="360"/>
+      </w:pPr>
+      <w:rPr>
+        <w:rFonts w:hint="default"/>
+      </w:rPr>
+    </w:lvl>
+    <w:lvl w:ilvl="1" w:tplc="04090019" w:tentative="1">
+      <w:start w:val="1"/>
+      <w:numFmt w:val="lowerLetter"/>
+      <w:lvlText w:val="%2."/>
+      <w:lvlJc w:val="left"/>
+      <w:pPr>
+        <w:ind w:left="1440" w:hanging="360"/>
+      </w:pPr>
+    </w:lvl>
+    <w:lvl w:ilvl="2" w:tplc="0409001B" w:tentative="1">
+      <w:start w:val="1"/>
+      <w:numFmt w:val="lowerRoman"/>
+      <w:lvlText w:val="%3."/>
+      <w:lvlJc w:val="right"/>
+      <w:pPr>
+        <w:ind w:left="2160" w:hanging="180"/>
+      </w:pPr>
+    </w:lvl>
+    <w:lvl w:ilvl="3" w:tplc="0409000F" w:tentative="1">
+      <w:start w:val="1"/>
+      <w:numFmt w:val="decimal"/>
+      <w:lvlText w:val="%4."/>
+      <w:lvlJc w:val="left"/>
+      <w:pPr>
+        <w:ind w:left="2880" w:hanging="360"/>
+      </w:pPr>
+    </w:lvl>
+    <w:lvl w:ilvl="4" w:tplc="04090019" w:tentative="1">
+      <w:start w:val="1"/>
+      <w:numFmt w:val="lowerLetter"/>
+      <w:lvlText w:val="%5."/>
+      <w:lvlJc w:val="left"/>
+      <w:pPr>
+        <w:ind w:left="3600" w:hanging="360"/>
+      </w:pPr>
+    </w:lvl>
+    <w:lvl w:ilvl="5" w:tplc="0409001B" w:tentative="1">
+      <w:start w:val="1"/>
+      <w:numFmt w:val="lowerRoman"/>
+      <w:lvlText w:val="%6."/>
+      <w:lvlJc w:val="right"/>
+      <w:pPr>
+        <w:ind w:left="4320" w:hanging="180"/>
+      </w:pPr>
+    </w:lvl>
+    <w:lvl w:ilvl="6" w:tplc="0409000F" w:tentative="1">
+      <w:start w:val="1"/>
+      <w:numFmt w:val="decimal"/>
+      <w:lvlText w:val="%7."/>
+      <w:lvlJc w:val="left"/>
+      <w:pPr>
+        <w:ind w:left="5040" w:hanging="360"/>
+      </w:pPr>
+    </w:lvl>
+    <w:lvl w:ilvl="7" w:tplc="04090019" w:tentative="1">
+      <w:start w:val="1"/>
+      <w:numFmt w:val="lowerLetter"/>
+      <w:lvlText w:val="%8."/>
+      <w:lvlJc w:val="left"/>
+      <w:pPr>
+        <w:ind w:left="5760" w:hanging="360"/>
+      </w:pPr>
+    </w:lvl>
+    <w:lvl w:ilvl="8" w:tplc="0409001B" w:tentative="1">
+      <w:start w:val="1"/>
+      <w:numFmt w:val="lowerRoman"/>
+      <w:lvlText w:val="%9."/>
+      <w:lvlJc w:val="right"/>
+      <w:pPr>
+        <w:ind w:left="6480" w:hanging="180"/>
+      </w:pPr>
+    </w:lvl>
+  </w:abstractNum>
+  <w:abstractNum w:abstractNumId="1" w15:restartNumberingAfterBreak="0">
+    <w:nsid w:val="3885060D"/>
+    <w:multiLevelType w:val="hybridMultilevel"/>
+    <w:tmpl w:val="AEAA49A8"/>
+    <w:lvl w:ilvl="0" w:tplc="04090001">
+      <w:start w:val="1"/>
+      <w:numFmt w:val="bullet"/>
+      <w:lvlText w:val=""/>
+      <w:lvlJc w:val="left"/>
+      <w:pPr>
+        <w:ind w:left="720" w:hanging="360"/>
+      </w:pPr>
+      <w:rPr>
+        <w:rFonts w:ascii="Symbol" w:hAnsi="Symbol" w:hint="default"/>
+      </w:rPr>
+    </w:lvl>
+    <w:lvl w:ilvl="1" w:tplc="04090003" w:tentative="1">
+      <w:start w:val="1"/>
+      <w:numFmt w:val="bullet"/>
+      <w:lvlText w:val="o"/>
+      <w:lvlJc w:val="left"/>
+      <w:pPr>
+        <w:ind w:left="1440" w:hanging="360"/>
+      </w:pPr>
+      <w:rPr>
+        <w:rFonts w:ascii="Courier New" w:hAnsi="Courier New" w:cs="Courier New" w:hint="default"/>
+      </w:rPr>
+    </w:lvl>
+    <w:lvl w:ilvl="2" w:tplc="04090005" w:tentative="1">
+      <w:start w:val="1"/>
+      <w:numFmt w:val="bullet"/>
+      <w:lvlText w:val=""/>
+      <w:lvlJc w:val="left"/>
+      <w:pPr>
+        <w:ind w:left="2160" w:hanging="360"/>
+      </w:pPr>
+      <w:rPr>
+        <w:rFonts w:ascii="Wingdings" w:hAnsi="Wingdings" w:hint="default"/>
+      </w:rPr>
+    </w:lvl>
+    <w:lvl w:ilvl="3" w:tplc="04090001" w:tentative="1">
+      <w:start w:val="1"/>
+      <w:numFmt w:val="bullet"/>
+      <w:lvlText w:val=""/>
+      <w:lvlJc w:val="left"/>
+      <w:pPr>
+        <w:ind w:left="2880" w:hanging="360"/>
+      </w:pPr>
+      <w:rPr>
+        <w:rFonts w:ascii="Symbol" w:hAnsi="Symbol" w:hint="default"/>
+      </w:rPr>
+    </w:lvl>
+    <w:lvl w:ilvl="4" w:tplc="04090003" w:tentative="1">
+      <w:start w:val="1"/>
+      <w:numFmt w:val="bullet"/>
+      <w:lvlText w:val="o"/>
+      <w:lvlJc w:val="left"/>
+      <w:pPr>
+        <w:ind w:left="3600" w:hanging="360"/>
+      </w:pPr>
+      <w:rPr>
+        <w:rFonts w:ascii="Courier New" w:hAnsi="Courier New" w:cs="Courier New" w:hint="default"/>
+      </w:rPr>
+    </w:lvl>
+    <w:lvl w:ilvl="5" w:tplc="04090005" w:tentative="1">
+      <w:start w:val="1"/>
+      <w:numFmt w:val="bullet"/>
+      <w:lvlText w:val=""/>
+      <w:lvlJc w:val="left"/>
+      <w:pPr>
+        <w:ind w:left="4320" w:hanging="360"/>
+      </w:pPr>
+      <w:rPr>
+        <w:rFonts w:ascii="Wingdings" w:hAnsi="Wingdings" w:hint="default"/>
+      </w:rPr>
+    </w:lvl>
+    <w:lvl w:ilvl="6" w:tplc="04090001" w:tentative="1">
+      <w:start w:val="1"/>
+      <w:numFmt w:val="bullet"/>
+      <w:lvlText w:val=""/>
+      <w:lvlJc w:val="left"/>
+      <w:pPr>
+        <w:ind w:left="5040" w:hanging="360"/>
+      </w:pPr>
+      <w:rPr>
+        <w:rFonts w:ascii="Symbol" w:hAnsi="Symbol" w:hint="default"/>
+      </w:rPr>
+    </w:lvl>
+    <w:lvl w:ilvl="7" w:tplc="04090003" w:tentative="1">
+      <w:start w:val="1"/>
+      <w:numFmt w:val="bullet"/>
+      <w:lvlText w:val="o"/>
+      <w:lvlJc w:val="left"/>
+      <w:pPr>
+        <w:ind w:left="5760" w:hanging="360"/>
+      </w:pPr>
+      <w:rPr>
+        <w:rFonts w:ascii="Courier New" w:hAnsi="Courier New" w:cs="Courier New" w:hint="default"/>
+      </w:rPr>
+    </w:lvl>
+    <w:lvl w:ilvl="8" w:tplc="04090005" w:tentative="1">
+      <w:start w:val="1"/>
+      <w:numFmt w:val="bullet"/>
+      <w:lvlText w:val=""/>
+      <w:lvlJc w:val="left"/>
+      <w:pPr>
+        <w:ind w:left="6480" w:hanging="360"/>
+      </w:pPr>
+      <w:rPr>
+        <w:rFonts w:ascii="Wingdings" w:hAnsi="Wingdings" w:hint="default"/>
+      </w:rPr>
+    </w:lvl>
+  </w:abstractNum>
+  <w:abstractNum w:abstractNumId="2" w15:restartNumberingAfterBreak="0">
     <w:nsid w:val="3F184866"/>
     <w:multiLevelType w:val="hybridMultilevel"/>
     <w:tmpl w:val="472E1098"/>
@@ -2827,7 +3082,120 @@
       </w:rPr>
     </w:lvl>
   </w:abstractNum>
-  <w:abstractNum w:abstractNumId="1" w15:restartNumberingAfterBreak="0">
+  <w:abstractNum w:abstractNumId="3" w15:restartNumberingAfterBreak="0">
+    <w:nsid w:val="66017A51"/>
+    <w:multiLevelType w:val="hybridMultilevel"/>
+    <w:tmpl w:val="8A3A4A9A"/>
+    <w:lvl w:ilvl="0" w:tplc="04090001">
+      <w:start w:val="1"/>
+      <w:numFmt w:val="bullet"/>
+      <w:lvlText w:val=""/>
+      <w:lvlJc w:val="left"/>
+      <w:pPr>
+        <w:ind w:left="720" w:hanging="360"/>
+      </w:pPr>
+      <w:rPr>
+        <w:rFonts w:ascii="Symbol" w:hAnsi="Symbol" w:hint="default"/>
+      </w:rPr>
+    </w:lvl>
+    <w:lvl w:ilvl="1" w:tplc="04090003" w:tentative="1">
+      <w:start w:val="1"/>
+      <w:numFmt w:val="bullet"/>
+      <w:lvlText w:val="o"/>
+      <w:lvlJc w:val="left"/>
+      <w:pPr>
+        <w:ind w:left="1440" w:hanging="360"/>
+      </w:pPr>
+      <w:rPr>
+        <w:rFonts w:ascii="Courier New" w:hAnsi="Courier New" w:cs="Courier New" w:hint="default"/>
+      </w:rPr>
+    </w:lvl>
+    <w:lvl w:ilvl="2" w:tplc="04090005" w:tentative="1">
+      <w:start w:val="1"/>
+      <w:numFmt w:val="bullet"/>
+      <w:lvlText w:val=""/>
+      <w:lvlJc w:val="left"/>
+      <w:pPr>
+        <w:ind w:left="2160" w:hanging="360"/>
+      </w:pPr>
+      <w:rPr>
+        <w:rFonts w:ascii="Wingdings" w:hAnsi="Wingdings" w:hint="default"/>
+      </w:rPr>
+    </w:lvl>
+    <w:lvl w:ilvl="3" w:tplc="04090001" w:tentative="1">
+      <w:start w:val="1"/>
+      <w:numFmt w:val="bullet"/>
+      <w:lvlText w:val=""/>
+      <w:lvlJc w:val="left"/>
+      <w:pPr>
+        <w:ind w:left="2880" w:hanging="360"/>
+      </w:pPr>
+      <w:rPr>
+        <w:rFonts w:ascii="Symbol" w:hAnsi="Symbol" w:hint="default"/>
+      </w:rPr>
+    </w:lvl>
+    <w:lvl w:ilvl="4" w:tplc="04090003" w:tentative="1">
+      <w:start w:val="1"/>
+      <w:numFmt w:val="bullet"/>
+      <w:lvlText w:val="o"/>
+      <w:lvlJc w:val="left"/>
+      <w:pPr>
+        <w:ind w:left="3600" w:hanging="360"/>
+      </w:pPr>
+      <w:rPr>
+        <w:rFonts w:ascii="Courier New" w:hAnsi="Courier New" w:cs="Courier New" w:hint="default"/>
+      </w:rPr>
+    </w:lvl>
+    <w:lvl w:ilvl="5" w:tplc="04090005" w:tentative="1">
+      <w:start w:val="1"/>
+      <w:numFmt w:val="bullet"/>
+      <w:lvlText w:val=""/>
+      <w:lvlJc w:val="left"/>
+      <w:pPr>
+        <w:ind w:left="4320" w:hanging="360"/>
+      </w:pPr>
+      <w:rPr>
+        <w:rFonts w:ascii="Wingdings" w:hAnsi="Wingdings" w:hint="default"/>
+      </w:rPr>
+    </w:lvl>
+    <w:lvl w:ilvl="6" w:tplc="04090001" w:tentative="1">
+      <w:start w:val="1"/>
+      <w:numFmt w:val="bullet"/>
+      <w:lvlText w:val=""/>
+      <w:lvlJc w:val="left"/>
+      <w:pPr>
+        <w:ind w:left="5040" w:hanging="360"/>
+      </w:pPr>
+      <w:rPr>
+        <w:rFonts w:ascii="Symbol" w:hAnsi="Symbol" w:hint="default"/>
+      </w:rPr>
+    </w:lvl>
+    <w:lvl w:ilvl="7" w:tplc="04090003" w:tentative="1">
+      <w:start w:val="1"/>
+      <w:numFmt w:val="bullet"/>
+      <w:lvlText w:val="o"/>
+      <w:lvlJc w:val="left"/>
+      <w:pPr>
+        <w:ind w:left="5760" w:hanging="360"/>
+      </w:pPr>
+      <w:rPr>
+        <w:rFonts w:ascii="Courier New" w:hAnsi="Courier New" w:cs="Courier New" w:hint="default"/>
+      </w:rPr>
+    </w:lvl>
+    <w:lvl w:ilvl="8" w:tplc="04090005" w:tentative="1">
+      <w:start w:val="1"/>
+      <w:numFmt w:val="bullet"/>
+      <w:lvlText w:val=""/>
+      <w:lvlJc w:val="left"/>
+      <w:pPr>
+        <w:ind w:left="6480" w:hanging="360"/>
+      </w:pPr>
+      <w:rPr>
+        <w:rFonts w:ascii="Wingdings" w:hAnsi="Wingdings" w:hint="default"/>
+      </w:rPr>
+    </w:lvl>
+  </w:abstractNum>
+  <w:abstractNum w:abstractNumId="4" w15:restartNumberingAfterBreak="0">
     <w:nsid w:val="730677AF"/>
     <w:multiLevelType w:val="hybridMultilevel"/>
     <w:tmpl w:val="D20EFC44"/>
@@ -2940,9 +3308,18 @@
     </w:lvl>
   </w:abstractNum>
   <w:num w:numId="1">
+    <w:abstractNumId w:val="4"/>
+  </w:num>
+  <w:num w:numId="2">
+    <w:abstractNumId w:val="2"/>
+  </w:num>
+  <w:num w:numId="3">
+    <w:abstractNumId w:val="3"/>
+  </w:num>
+  <w:num w:numId="4">
     <w:abstractNumId w:val="1"/>
   </w:num>
-  <w:num w:numId="2">
+  <w:num w:numId="5">
     <w:abstractNumId w:val="0"/>
   </w:num>
 </w:numbering>
@@ -3478,6 +3855,11 @@
       <w:szCs w:val="18"/>
     </w:rPr>
   </w:style>
+  <w:style w:type="character" w:customStyle="1" w:styleId="il">
+    <w:name w:val="il"/>
+    <w:basedOn w:val="DefaultParagraphFont"/>
+    <w:rsid w:val="008D095D"/>
+  </w:style>
 </w:styles>
 </file>
 
@@ -3747,7 +4129,7 @@
 </file>
 
 <file path=customXml/itemProps1.xml><?xml version="1.0" encoding="utf-8"?>
-<ds:datastoreItem xmlns:ds="http://schemas.openxmlformats.org/officeDocument/2006/customXml" ds:itemID="{EE067755-018A-49A7-8377-85DDB7774C6E}">
+<ds:datastoreItem xmlns:ds="http://schemas.openxmlformats.org/officeDocument/2006/customXml" ds:itemID="{DD5AE6B5-E490-4424-931C-84B8125DEFD4}">
   <ds:schemaRefs>
     <ds:schemaRef ds:uri="http://schemas.openxmlformats.org/officeDocument/2006/bibliography"/>
   </ds:schemaRefs>

</xml_diff>